<commit_message>
Add Let's Go Pikachu dex
</commit_message>
<xml_diff>
--- a/LegendsArceus_dex.docx
+++ b/LegendsArceus_dex.docx
@@ -4767,7 +4767,7 @@
         <w:rPr>
           <w:rFonts w:ascii="Baskerville" w:eastAsia="Osaka" w:hAnsi="Baskerville" w:cs="Big Caslon Medium"/>
         </w:rPr>
-        <w:t>Gaseous and completely impalpable. Also highly dangerous— inhaling part of its poisonous body will cause one to faint instantly.</w:t>
+        <w:t>Gaseous and completely impalpable. Also highly dangerous—inhaling part of its poisonous body will cause one to faint instantly.</w:t>
       </w:r>
       <w:r>
         <w:rPr>
@@ -5954,14 +5954,14 @@
         <w:rPr>
           <w:rFonts w:ascii="Baskerville" w:eastAsia="Osaka" w:hAnsi="Baskerville" w:cs="Big Caslon Medium"/>
         </w:rPr>
-        <w:t xml:space="preserve">They fire beams from the glassy, magenta orbs that resemble eyes atop their heads, and they drift in </w:t>
+        <w:t xml:space="preserve">They fire beams from the glassy, magenta orbs that resemble eyes atop their heads, and they drift </w:t>
       </w:r>
       <w:r>
         <w:rPr>
           <w:rFonts w:ascii="Baskerville" w:eastAsia="Osaka" w:hAnsi="Baskerville" w:cs="Big Caslon Medium"/>
         </w:rPr>
         <w:lastRenderedPageBreak/>
-        <w:t>shallow seas. During low tide, they can sometimes be found on beaches, desiccated.</w:t>
+        <w:t>in shallow seas. During low tide, they can sometimes be found on beaches, desiccated.</w:t>
       </w:r>
       <w:r>
         <w:rPr>
@@ -7660,14 +7660,8 @@
         <w:rPr>
           <w:rFonts w:ascii="Baskerville" w:eastAsia="Osaka" w:hAnsi="Baskerville" w:cs="Big Caslon Medium"/>
         </w:rPr>
-        <w:t xml:space="preserve">Lives on mountains blanketed in perennial snow. It freezes water vapor in the air to make the ice </w:t>
-      </w:r>
-      <w:r>
-        <w:rPr>
-          <w:rFonts w:ascii="Baskerville" w:eastAsia="Osaka" w:hAnsi="Baskerville" w:cs="Big Caslon Medium"/>
-        </w:rPr>
         <w:lastRenderedPageBreak/>
-        <w:t>helmet that it dons for defense.</w:t>
+        <w:t>Lives on mountains blanketed in perennial snow. It freezes water vapor in the air to make the ice helmet that it dons for defense.</w:t>
       </w:r>
       <w:r>
         <w:rPr>
@@ -8098,6 +8092,7 @@
           <w:rFonts w:ascii="Baskerville" w:eastAsia="Osaka" w:hAnsi="Baskerville" w:cs="Big Caslon Medium"/>
           <w:b/>
         </w:rPr>
+        <w:lastRenderedPageBreak/>
         <w:t>Heatran</w:t>
       </w:r>
       <w:r>
@@ -8111,7 +8106,6 @@
         <w:rPr>
           <w:rFonts w:ascii="Baskerville" w:eastAsia="Osaka" w:hAnsi="Baskerville" w:cs="Big Caslon Medium"/>
         </w:rPr>
-        <w:lastRenderedPageBreak/>
         <w:t>Stories tell of this Pokémon being birthed from the boiling magma within Mount Coronet. Its molten-steel body holds many mysteries.</w:t>
       </w:r>
       <w:r>
@@ -8568,14 +8562,14 @@
         <w:rPr>
           <w:rFonts w:ascii="Baskerville" w:eastAsia="Osaka" w:hAnsi="Baskerville" w:cs="Big Caslon Medium"/>
         </w:rPr>
-        <w:br/>
-      </w:r>
-      <w:r>
-        <w:rPr>
-          <w:rFonts w:ascii="Baskerville" w:eastAsia="Osaka" w:hAnsi="Baskerville" w:cs="Big Caslon Medium"/>
-          <w:b/>
-        </w:rPr>
         <w:lastRenderedPageBreak/>
+        <w:br/>
+      </w:r>
+      <w:r>
+        <w:rPr>
+          <w:rFonts w:ascii="Baskerville" w:eastAsia="Osaka" w:hAnsi="Baskerville" w:cs="Big Caslon Medium"/>
+          <w:b/>
+        </w:rPr>
         <w:t>Palkia</w:t>
       </w:r>
       <w:r>

</xml_diff>